<commit_message>
Sequence, collaboration and state diagrams
</commit_message>
<xml_diff>
--- a/Michael/Use Case Specification and Description.docx
+++ b/Michael/Use Case Specification and Description.docx
@@ -7,6 +7,8 @@
         <w:pStyle w:val="Title"/>
         <w:jc w:val="right"/>
       </w:pPr>
+      <w:bookmarkStart w:id="0" w:name="_GoBack"/>
+      <w:bookmarkEnd w:id="0"/>
       <w:r>
         <w:t>Flight Management System</w:t>
       </w:r>
@@ -16,23 +18,11 @@
         <w:pStyle w:val="Title"/>
         <w:jc w:val="right"/>
       </w:pPr>
-      <w:r>
-        <w:fldChar w:fldCharType="begin"/>
-      </w:r>
-      <w:r>
-        <w:instrText xml:space="preserve">title  \* Mergeformat </w:instrText>
-      </w:r>
-      <w:r>
-        <w:fldChar w:fldCharType="separate"/>
-      </w:r>
-      <w:r>
-        <w:t>Use Case Specification</w:t>
-      </w:r>
-      <w:r>
-        <w:fldChar w:fldCharType="end"/>
-      </w:r>
-      <w:bookmarkStart w:id="0" w:name="_GoBack"/>
-      <w:bookmarkEnd w:id="0"/>
+      <w:fldSimple w:instr="title  \* Mergeformat ">
+        <w:r>
+          <w:t>Use Case Specification</w:t>
+        </w:r>
+      </w:fldSimple>
       <w:r>
         <w:t xml:space="preserve"> </w:t>
       </w:r>
@@ -848,7 +838,7 @@
           <w:b w:val="0"/>
           <w:noProof/>
         </w:rPr>
-        <w:instrText xml:space="preserve"> PAGEREF _Toc294704166 \h </w:instrText>
+        <w:instrText xml:space="preserve"> PAGEREF _Toc294729500 \h </w:instrText>
       </w:r>
       <w:r>
         <w:rPr>
@@ -938,7 +928,7 @@
           <w:b w:val="0"/>
           <w:noProof/>
         </w:rPr>
-        <w:instrText xml:space="preserve"> PAGEREF _Toc294704167 \h </w:instrText>
+        <w:instrText xml:space="preserve"> PAGEREF _Toc294729501 \h </w:instrText>
       </w:r>
       <w:r>
         <w:rPr>
@@ -1028,7 +1018,7 @@
           <w:b w:val="0"/>
           <w:noProof/>
         </w:rPr>
-        <w:instrText xml:space="preserve"> PAGEREF _Toc294704168 \h </w:instrText>
+        <w:instrText xml:space="preserve"> PAGEREF _Toc294729502 \h </w:instrText>
       </w:r>
       <w:r>
         <w:rPr>
@@ -1114,7 +1104,7 @@
           <w:b w:val="0"/>
           <w:noProof/>
         </w:rPr>
-        <w:instrText xml:space="preserve"> PAGEREF _Toc294704169 \h </w:instrText>
+        <w:instrText xml:space="preserve"> PAGEREF _Toc294729503 \h </w:instrText>
       </w:r>
       <w:r>
         <w:rPr>
@@ -1204,7 +1194,7 @@
           <w:b w:val="0"/>
           <w:noProof/>
         </w:rPr>
-        <w:instrText xml:space="preserve"> PAGEREF _Toc294704170 \h </w:instrText>
+        <w:instrText xml:space="preserve"> PAGEREF _Toc294729504 \h </w:instrText>
       </w:r>
       <w:r>
         <w:rPr>
@@ -1294,7 +1284,7 @@
           <w:b w:val="0"/>
           <w:noProof/>
         </w:rPr>
-        <w:instrText xml:space="preserve"> PAGEREF _Toc294704171 \h </w:instrText>
+        <w:instrText xml:space="preserve"> PAGEREF _Toc294729505 \h </w:instrText>
       </w:r>
       <w:r>
         <w:rPr>
@@ -1384,7 +1374,7 @@
           <w:b w:val="0"/>
           <w:noProof/>
         </w:rPr>
-        <w:instrText xml:space="preserve"> PAGEREF _Toc294704172 \h </w:instrText>
+        <w:instrText xml:space="preserve"> PAGEREF _Toc294729506 \h </w:instrText>
       </w:r>
       <w:r>
         <w:rPr>
@@ -1474,7 +1464,7 @@
           <w:b w:val="0"/>
           <w:noProof/>
         </w:rPr>
-        <w:instrText xml:space="preserve"> PAGEREF _Toc294704173 \h </w:instrText>
+        <w:instrText xml:space="preserve"> PAGEREF _Toc294729507 \h </w:instrText>
       </w:r>
       <w:r>
         <w:rPr>
@@ -1564,7 +1554,7 @@
           <w:b w:val="0"/>
           <w:noProof/>
         </w:rPr>
-        <w:instrText xml:space="preserve"> PAGEREF _Toc294704174 \h </w:instrText>
+        <w:instrText xml:space="preserve"> PAGEREF _Toc294729508 \h </w:instrText>
       </w:r>
       <w:r>
         <w:rPr>
@@ -1654,7 +1644,7 @@
           <w:b w:val="0"/>
           <w:noProof/>
         </w:rPr>
-        <w:instrText xml:space="preserve"> PAGEREF _Toc294704175 \h </w:instrText>
+        <w:instrText xml:space="preserve"> PAGEREF _Toc294729509 \h </w:instrText>
       </w:r>
       <w:r>
         <w:rPr>
@@ -1744,7 +1734,7 @@
           <w:b w:val="0"/>
           <w:noProof/>
         </w:rPr>
-        <w:instrText xml:space="preserve"> PAGEREF _Toc294704176 \h </w:instrText>
+        <w:instrText xml:space="preserve"> PAGEREF _Toc294729510 \h </w:instrText>
       </w:r>
       <w:r>
         <w:rPr>
@@ -1834,7 +1824,7 @@
           <w:b w:val="0"/>
           <w:noProof/>
         </w:rPr>
-        <w:instrText xml:space="preserve"> PAGEREF _Toc294704177 \h </w:instrText>
+        <w:instrText xml:space="preserve"> PAGEREF _Toc294729511 \h </w:instrText>
       </w:r>
       <w:r>
         <w:rPr>
@@ -1924,7 +1914,7 @@
           <w:b w:val="0"/>
           <w:noProof/>
         </w:rPr>
-        <w:instrText xml:space="preserve"> PAGEREF _Toc294704178 \h </w:instrText>
+        <w:instrText xml:space="preserve"> PAGEREF _Toc294729512 \h </w:instrText>
       </w:r>
       <w:r>
         <w:rPr>
@@ -2014,7 +2004,7 @@
           <w:b w:val="0"/>
           <w:noProof/>
         </w:rPr>
-        <w:instrText xml:space="preserve"> PAGEREF _Toc294704179 \h </w:instrText>
+        <w:instrText xml:space="preserve"> PAGEREF _Toc294729513 \h </w:instrText>
       </w:r>
       <w:r>
         <w:rPr>
@@ -2104,7 +2094,7 @@
           <w:b w:val="0"/>
           <w:noProof/>
         </w:rPr>
-        <w:instrText xml:space="preserve"> PAGEREF _Toc294704180 \h </w:instrText>
+        <w:instrText xml:space="preserve"> PAGEREF _Toc294729514 \h </w:instrText>
       </w:r>
       <w:r>
         <w:rPr>
@@ -2194,7 +2184,7 @@
           <w:b w:val="0"/>
           <w:noProof/>
         </w:rPr>
-        <w:instrText xml:space="preserve"> PAGEREF _Toc294704181 \h </w:instrText>
+        <w:instrText xml:space="preserve"> PAGEREF _Toc294729515 \h </w:instrText>
       </w:r>
       <w:r>
         <w:rPr>
@@ -2284,7 +2274,7 @@
           <w:b w:val="0"/>
           <w:noProof/>
         </w:rPr>
-        <w:instrText xml:space="preserve"> PAGEREF _Toc294704182 \h </w:instrText>
+        <w:instrText xml:space="preserve"> PAGEREF _Toc294729516 \h </w:instrText>
       </w:r>
       <w:r>
         <w:rPr>
@@ -2374,7 +2364,7 @@
           <w:b w:val="0"/>
           <w:noProof/>
         </w:rPr>
-        <w:instrText xml:space="preserve"> PAGEREF _Toc294704183 \h </w:instrText>
+        <w:instrText xml:space="preserve"> PAGEREF _Toc294729517 \h </w:instrText>
       </w:r>
       <w:r>
         <w:rPr>
@@ -2443,7 +2433,7 @@
           <w:b w:val="0"/>
           <w:noProof/>
         </w:rPr>
-        <w:t>Edit Services</w:t>
+        <w:t>Edit Booked Services</w:t>
       </w:r>
       <w:r>
         <w:rPr>
@@ -2464,7 +2454,7 @@
           <w:b w:val="0"/>
           <w:noProof/>
         </w:rPr>
-        <w:instrText xml:space="preserve"> PAGEREF _Toc294704184 \h </w:instrText>
+        <w:instrText xml:space="preserve"> PAGEREF _Toc294729518 \h </w:instrText>
       </w:r>
       <w:r>
         <w:rPr>
@@ -2554,7 +2544,7 @@
           <w:b w:val="0"/>
           <w:noProof/>
         </w:rPr>
-        <w:instrText xml:space="preserve"> PAGEREF _Toc294704185 \h </w:instrText>
+        <w:instrText xml:space="preserve"> PAGEREF _Toc294729519 \h </w:instrText>
       </w:r>
       <w:r>
         <w:rPr>
@@ -2644,7 +2634,7 @@
           <w:b w:val="0"/>
           <w:noProof/>
         </w:rPr>
-        <w:instrText xml:space="preserve"> PAGEREF _Toc294704186 \h </w:instrText>
+        <w:instrText xml:space="preserve"> PAGEREF _Toc294729520 \h </w:instrText>
       </w:r>
       <w:r>
         <w:rPr>
@@ -2734,7 +2724,7 @@
           <w:b w:val="0"/>
           <w:noProof/>
         </w:rPr>
-        <w:instrText xml:space="preserve"> PAGEREF _Toc294704187 \h </w:instrText>
+        <w:instrText xml:space="preserve"> PAGEREF _Toc294729521 \h </w:instrText>
       </w:r>
       <w:r>
         <w:rPr>
@@ -2824,7 +2814,7 @@
           <w:b w:val="0"/>
           <w:noProof/>
         </w:rPr>
-        <w:instrText xml:space="preserve"> PAGEREF _Toc294704188 \h </w:instrText>
+        <w:instrText xml:space="preserve"> PAGEREF _Toc294729522 \h </w:instrText>
       </w:r>
       <w:r>
         <w:rPr>
@@ -2893,7 +2883,7 @@
           <w:b w:val="0"/>
           <w:noProof/>
         </w:rPr>
-        <w:t>Edit Routes</w:t>
+        <w:t>Manage Routes</w:t>
       </w:r>
       <w:r>
         <w:rPr>
@@ -2914,7 +2904,7 @@
           <w:b w:val="0"/>
           <w:noProof/>
         </w:rPr>
-        <w:instrText xml:space="preserve"> PAGEREF _Toc294704189 \h </w:instrText>
+        <w:instrText xml:space="preserve"> PAGEREF _Toc294729523 \h </w:instrText>
       </w:r>
       <w:r>
         <w:rPr>
@@ -2983,7 +2973,7 @@
           <w:b w:val="0"/>
           <w:noProof/>
         </w:rPr>
-        <w:t>Edit Fleet</w:t>
+        <w:t>Manage Fleet</w:t>
       </w:r>
       <w:r>
         <w:rPr>
@@ -3004,7 +2994,7 @@
           <w:b w:val="0"/>
           <w:noProof/>
         </w:rPr>
-        <w:instrText xml:space="preserve"> PAGEREF _Toc294704190 \h </w:instrText>
+        <w:instrText xml:space="preserve"> PAGEREF _Toc294729524 \h </w:instrText>
       </w:r>
       <w:r>
         <w:rPr>
@@ -3073,7 +3063,7 @@
           <w:b w:val="0"/>
           <w:noProof/>
         </w:rPr>
-        <w:t>Edit Flight Schedule</w:t>
+        <w:t>Manage Flight Schedule</w:t>
       </w:r>
       <w:r>
         <w:rPr>
@@ -3094,7 +3084,7 @@
           <w:b w:val="0"/>
           <w:noProof/>
         </w:rPr>
-        <w:instrText xml:space="preserve"> PAGEREF _Toc294704191 \h </w:instrText>
+        <w:instrText xml:space="preserve"> PAGEREF _Toc294729525 \h </w:instrText>
       </w:r>
       <w:r>
         <w:rPr>
@@ -3163,7 +3153,7 @@
           <w:b w:val="0"/>
           <w:noProof/>
         </w:rPr>
-        <w:t>Edit Airports</w:t>
+        <w:t>Manage Airports</w:t>
       </w:r>
       <w:r>
         <w:rPr>
@@ -3184,7 +3174,7 @@
           <w:b w:val="0"/>
           <w:noProof/>
         </w:rPr>
-        <w:instrText xml:space="preserve"> PAGEREF _Toc294704192 \h </w:instrText>
+        <w:instrText xml:space="preserve"> PAGEREF _Toc294729526 \h </w:instrText>
       </w:r>
       <w:r>
         <w:rPr>
@@ -3274,7 +3264,7 @@
           <w:b w:val="0"/>
           <w:noProof/>
         </w:rPr>
-        <w:instrText xml:space="preserve"> PAGEREF _Toc294704193 \h </w:instrText>
+        <w:instrText xml:space="preserve"> PAGEREF _Toc294729527 \h </w:instrText>
       </w:r>
       <w:r>
         <w:rPr>
@@ -3364,7 +3354,7 @@
           <w:b w:val="0"/>
           <w:noProof/>
         </w:rPr>
-        <w:instrText xml:space="preserve"> PAGEREF _Toc294704194 \h </w:instrText>
+        <w:instrText xml:space="preserve"> PAGEREF _Toc294729528 \h </w:instrText>
       </w:r>
       <w:r>
         <w:rPr>
@@ -3454,7 +3444,7 @@
           <w:b w:val="0"/>
           <w:noProof/>
         </w:rPr>
-        <w:instrText xml:space="preserve"> PAGEREF _Toc294704195 \h </w:instrText>
+        <w:instrText xml:space="preserve"> PAGEREF _Toc294729529 \h </w:instrText>
       </w:r>
       <w:r>
         <w:rPr>
@@ -3544,7 +3534,7 @@
           <w:b w:val="0"/>
           <w:noProof/>
         </w:rPr>
-        <w:instrText xml:space="preserve"> PAGEREF _Toc294704196 \h </w:instrText>
+        <w:instrText xml:space="preserve"> PAGEREF _Toc294729530 \h </w:instrText>
       </w:r>
       <w:r>
         <w:rPr>
@@ -3634,7 +3624,7 @@
           <w:b w:val="0"/>
           <w:noProof/>
         </w:rPr>
-        <w:instrText xml:space="preserve"> PAGEREF _Toc294704197 \h </w:instrText>
+        <w:instrText xml:space="preserve"> PAGEREF _Toc294729531 \h </w:instrText>
       </w:r>
       <w:r>
         <w:rPr>
@@ -3724,7 +3714,7 @@
           <w:b w:val="0"/>
           <w:noProof/>
         </w:rPr>
-        <w:instrText xml:space="preserve"> PAGEREF _Toc294704198 \h </w:instrText>
+        <w:instrText xml:space="preserve"> PAGEREF _Toc294729532 \h </w:instrText>
       </w:r>
       <w:r>
         <w:rPr>
@@ -3814,7 +3804,7 @@
           <w:b w:val="0"/>
           <w:noProof/>
         </w:rPr>
-        <w:instrText xml:space="preserve"> PAGEREF _Toc294704199 \h </w:instrText>
+        <w:instrText xml:space="preserve"> PAGEREF _Toc294729533 \h </w:instrText>
       </w:r>
       <w:r>
         <w:rPr>
@@ -3904,7 +3894,7 @@
           <w:b w:val="0"/>
           <w:noProof/>
         </w:rPr>
-        <w:instrText xml:space="preserve"> PAGEREF _Toc294704200 \h </w:instrText>
+        <w:instrText xml:space="preserve"> PAGEREF _Toc294729534 \h </w:instrText>
       </w:r>
       <w:r>
         <w:rPr>
@@ -3994,7 +3984,7 @@
           <w:b w:val="0"/>
           <w:noProof/>
         </w:rPr>
-        <w:instrText xml:space="preserve"> PAGEREF _Toc294704201 \h </w:instrText>
+        <w:instrText xml:space="preserve"> PAGEREF _Toc294729535 \h </w:instrText>
       </w:r>
       <w:r>
         <w:rPr>
@@ -4084,7 +4074,7 @@
           <w:b w:val="0"/>
           <w:noProof/>
         </w:rPr>
-        <w:instrText xml:space="preserve"> PAGEREF _Toc294704202 \h </w:instrText>
+        <w:instrText xml:space="preserve"> PAGEREF _Toc294729536 \h </w:instrText>
       </w:r>
       <w:r>
         <w:rPr>
@@ -4174,7 +4164,7 @@
           <w:b w:val="0"/>
           <w:noProof/>
         </w:rPr>
-        <w:instrText xml:space="preserve"> PAGEREF _Toc294704203 \h </w:instrText>
+        <w:instrText xml:space="preserve"> PAGEREF _Toc294729537 \h </w:instrText>
       </w:r>
       <w:r>
         <w:rPr>
@@ -4264,7 +4254,7 @@
           <w:b w:val="0"/>
           <w:noProof/>
         </w:rPr>
-        <w:instrText xml:space="preserve"> PAGEREF _Toc294704204 \h </w:instrText>
+        <w:instrText xml:space="preserve"> PAGEREF _Toc294729538 \h </w:instrText>
       </w:r>
       <w:r>
         <w:rPr>
@@ -4333,7 +4323,7 @@
           <w:b w:val="0"/>
           <w:noProof/>
         </w:rPr>
-        <w:t>Change Password</w:t>
+        <w:t>Edit Staff Profiles</w:t>
       </w:r>
       <w:r>
         <w:rPr>
@@ -4354,7 +4344,7 @@
           <w:b w:val="0"/>
           <w:noProof/>
         </w:rPr>
-        <w:instrText xml:space="preserve"> PAGEREF _Toc294704205 \h </w:instrText>
+        <w:instrText xml:space="preserve"> PAGEREF _Toc294729539 \h </w:instrText>
       </w:r>
       <w:r>
         <w:rPr>
@@ -4423,6 +4413,96 @@
           <w:b w:val="0"/>
           <w:noProof/>
         </w:rPr>
+        <w:t>Change Password</w:t>
+      </w:r>
+      <w:r>
+        <w:rPr>
+          <w:b w:val="0"/>
+          <w:noProof/>
+        </w:rPr>
+        <w:tab/>
+      </w:r>
+      <w:r>
+        <w:rPr>
+          <w:b w:val="0"/>
+          <w:noProof/>
+        </w:rPr>
+        <w:fldChar w:fldCharType="begin"/>
+      </w:r>
+      <w:r>
+        <w:rPr>
+          <w:b w:val="0"/>
+          <w:noProof/>
+        </w:rPr>
+        <w:instrText xml:space="preserve"> PAGEREF _Toc294729540 \h </w:instrText>
+      </w:r>
+      <w:r>
+        <w:rPr>
+          <w:b w:val="0"/>
+          <w:noProof/>
+        </w:rPr>
+      </w:r>
+      <w:r>
+        <w:rPr>
+          <w:b w:val="0"/>
+          <w:noProof/>
+        </w:rPr>
+        <w:fldChar w:fldCharType="separate"/>
+      </w:r>
+      <w:r>
+        <w:rPr>
+          <w:b w:val="0"/>
+          <w:noProof/>
+        </w:rPr>
+        <w:t>23</w:t>
+      </w:r>
+      <w:r>
+        <w:rPr>
+          <w:b w:val="0"/>
+          <w:noProof/>
+        </w:rPr>
+        <w:fldChar w:fldCharType="end"/>
+      </w:r>
+    </w:p>
+    <w:p>
+      <w:pPr>
+        <w:pStyle w:val="TOC2"/>
+        <w:tabs>
+          <w:tab w:val="left" w:pos="882"/>
+          <w:tab w:val="right" w:leader="dot" w:pos="9350"/>
+        </w:tabs>
+        <w:rPr>
+          <w:rFonts w:eastAsiaTheme="minorEastAsia" w:cstheme="minorBidi"/>
+          <w:b w:val="0"/>
+          <w:noProof/>
+          <w:sz w:val="24"/>
+          <w:szCs w:val="24"/>
+          <w:lang w:eastAsia="ja-JP"/>
+        </w:rPr>
+      </w:pPr>
+      <w:r>
+        <w:rPr>
+          <w:b w:val="0"/>
+          <w:noProof/>
+        </w:rPr>
+        <w:t>2.38</w:t>
+      </w:r>
+      <w:r>
+        <w:rPr>
+          <w:rFonts w:eastAsiaTheme="minorEastAsia" w:cstheme="minorBidi"/>
+          <w:b w:val="0"/>
+          <w:noProof/>
+          <w:sz w:val="24"/>
+          <w:szCs w:val="24"/>
+          <w:lang w:eastAsia="ja-JP"/>
+        </w:rPr>
+        <w:tab/>
+      </w:r>
+      <w:r>
+        <w:rPr>
+          <w:b w:val="0"/>
+          <w:noProof/>
+        </w:rPr>
         <w:t>Enter Invalid Password</w:t>
       </w:r>
       <w:r>
@@ -4444,7 +4524,7 @@
           <w:b w:val="0"/>
           <w:noProof/>
         </w:rPr>
-        <w:instrText xml:space="preserve"> PAGEREF _Toc294704206 \h </w:instrText>
+        <w:instrText xml:space="preserve"> PAGEREF _Toc294729541 \h </w:instrText>
       </w:r>
       <w:r>
         <w:rPr>
@@ -4506,22 +4586,11 @@
       <w:r>
         <w:br w:type="page"/>
       </w:r>
-      <w:r>
-        <w:lastRenderedPageBreak/>
-        <w:fldChar w:fldCharType="begin"/>
-      </w:r>
-      <w:r>
-        <w:instrText xml:space="preserve">title  \* Mergeformat </w:instrText>
-      </w:r>
-      <w:r>
-        <w:fldChar w:fldCharType="separate"/>
-      </w:r>
-      <w:r>
-        <w:t>Use Case Specification: &lt;Use-Case Name&gt;</w:t>
-      </w:r>
-      <w:r>
-        <w:fldChar w:fldCharType="end"/>
-      </w:r>
+      <w:fldSimple w:instr="title  \* Mergeformat ">
+        <w:r>
+          <w:t>Use Case Specification and Description</w:t>
+        </w:r>
+      </w:fldSimple>
       <w:bookmarkStart w:id="1" w:name="_Toc423410237"/>
       <w:bookmarkStart w:id="2" w:name="_Toc425054503"/>
       <w:r>
@@ -4544,7 +4613,7 @@
       </w:pPr>
       <w:bookmarkStart w:id="3" w:name="_Toc423410238"/>
       <w:bookmarkStart w:id="4" w:name="_Toc425054504"/>
-      <w:bookmarkStart w:id="5" w:name="_Toc294704166"/>
+      <w:bookmarkStart w:id="5" w:name="_Toc294729500"/>
       <w:r>
         <w:t>Introduction</w:t>
       </w:r>
@@ -4554,7 +4623,7 @@
       <w:pPr>
         <w:pStyle w:val="Heading2"/>
       </w:pPr>
-      <w:bookmarkStart w:id="6" w:name="_Toc294704167"/>
+      <w:bookmarkStart w:id="6" w:name="_Toc294729501"/>
       <w:r>
         <w:t>Brief Description</w:t>
       </w:r>
@@ -4582,7 +4651,7 @@
       <w:pPr>
         <w:pStyle w:val="Heading2"/>
       </w:pPr>
-      <w:bookmarkStart w:id="7" w:name="_Toc294704168"/>
+      <w:bookmarkStart w:id="7" w:name="_Toc294729502"/>
       <w:r>
         <w:t>Glossary of Terms</w:t>
       </w:r>
@@ -4695,7 +4764,15 @@
         <w:t>credentials</w:t>
       </w:r>
       <w:r>
-        <w:t xml:space="preserve"> – This refers to the username and password of the system’s user that will be used as the primary means of identifying each user of the system.</w:t>
+        <w:t xml:space="preserve"> – This refers to the username and password of the system’s user that will be used as the </w:t>
+      </w:r>
+      <w:proofErr w:type="gramStart"/>
+      <w:r>
+        <w:t>primary</w:t>
+      </w:r>
+      <w:proofErr w:type="gramEnd"/>
+      <w:r>
+        <w:t xml:space="preserve"> means of identifying each user of the system.</w:t>
       </w:r>
     </w:p>
     <w:p>
@@ -4728,7 +4805,7 @@
         <w:pStyle w:val="Heading1"/>
         <w:widowControl/>
       </w:pPr>
-      <w:bookmarkStart w:id="8" w:name="_Toc294704169"/>
+      <w:bookmarkStart w:id="8" w:name="_Toc294729503"/>
       <w:r>
         <w:t>Use Case Specification</w:t>
       </w:r>
@@ -4747,7 +4824,7 @@
       <w:pPr>
         <w:pStyle w:val="Heading2"/>
       </w:pPr>
-      <w:bookmarkStart w:id="9" w:name="_Toc294704170"/>
+      <w:bookmarkStart w:id="9" w:name="_Toc294729504"/>
       <w:r>
         <w:t>Login</w:t>
       </w:r>
@@ -5176,7 +5253,7 @@
       <w:pPr>
         <w:pStyle w:val="Heading2"/>
       </w:pPr>
-      <w:bookmarkStart w:id="10" w:name="_Toc294704171"/>
+      <w:bookmarkStart w:id="10" w:name="_Toc294729505"/>
       <w:r>
         <w:lastRenderedPageBreak/>
         <w:t>Enter Wrong Credentials</w:t>
@@ -5593,7 +5670,7 @@
       <w:pPr>
         <w:pStyle w:val="Heading2"/>
       </w:pPr>
-      <w:bookmarkStart w:id="11" w:name="_Toc294704172"/>
+      <w:bookmarkStart w:id="11" w:name="_Toc294729506"/>
       <w:r>
         <w:t>Signup</w:t>
       </w:r>
@@ -6038,7 +6115,7 @@
       <w:pPr>
         <w:pStyle w:val="Heading2"/>
       </w:pPr>
-      <w:bookmarkStart w:id="12" w:name="_Toc294704173"/>
+      <w:bookmarkStart w:id="12" w:name="_Toc294729507"/>
       <w:r>
         <w:t>Enter Invalid Details</w:t>
       </w:r>
@@ -6434,7 +6511,7 @@
       <w:pPr>
         <w:pStyle w:val="Heading2"/>
       </w:pPr>
-      <w:bookmarkStart w:id="13" w:name="_Toc294704174"/>
+      <w:bookmarkStart w:id="13" w:name="_Toc294729508"/>
       <w:r>
         <w:t>Cancel Booking</w:t>
       </w:r>
@@ -6951,7 +7028,7 @@
       <w:pPr>
         <w:pStyle w:val="Heading2"/>
       </w:pPr>
-      <w:bookmarkStart w:id="14" w:name="_Toc294704175"/>
+      <w:bookmarkStart w:id="14" w:name="_Toc294729509"/>
       <w:r>
         <w:t>Edit Account Details</w:t>
       </w:r>
@@ -7433,7 +7510,7 @@
       <w:pPr>
         <w:pStyle w:val="Heading2"/>
       </w:pPr>
-      <w:bookmarkStart w:id="15" w:name="_Toc294704176"/>
+      <w:bookmarkStart w:id="15" w:name="_Toc294729510"/>
       <w:r>
         <w:t>Make Booking</w:t>
       </w:r>
@@ -8127,7 +8204,7 @@
       <w:pPr>
         <w:pStyle w:val="Heading2"/>
       </w:pPr>
-      <w:bookmarkStart w:id="16" w:name="_Toc294704177"/>
+      <w:bookmarkStart w:id="16" w:name="_Toc294729511"/>
       <w:r>
         <w:t>Generate Report</w:t>
       </w:r>
@@ -8623,7 +8700,7 @@
       <w:pPr>
         <w:pStyle w:val="Heading2"/>
       </w:pPr>
-      <w:bookmarkStart w:id="17" w:name="_Toc294704178"/>
+      <w:bookmarkStart w:id="17" w:name="_Toc294729512"/>
       <w:r>
         <w:t>Add Persons</w:t>
       </w:r>
@@ -9157,7 +9234,7 @@
       <w:pPr>
         <w:pStyle w:val="Heading2"/>
       </w:pPr>
-      <w:bookmarkStart w:id="18" w:name="_Toc294704179"/>
+      <w:bookmarkStart w:id="18" w:name="_Toc294729513"/>
       <w:r>
         <w:t>Add Customers</w:t>
       </w:r>
@@ -9632,7 +9709,7 @@
       <w:pPr>
         <w:pStyle w:val="Heading2"/>
       </w:pPr>
-      <w:bookmarkStart w:id="19" w:name="_Toc294704180"/>
+      <w:bookmarkStart w:id="19" w:name="_Toc294729514"/>
       <w:r>
         <w:t>Choose Seating</w:t>
       </w:r>
@@ -10111,7 +10188,7 @@
       <w:pPr>
         <w:pStyle w:val="Heading2"/>
       </w:pPr>
-      <w:bookmarkStart w:id="20" w:name="_Toc294704181"/>
+      <w:bookmarkStart w:id="20" w:name="_Toc294729515"/>
       <w:r>
         <w:t>Enter Invalid Username</w:t>
       </w:r>
@@ -10523,7 +10600,7 @@
       <w:pPr>
         <w:pStyle w:val="Heading2"/>
       </w:pPr>
-      <w:bookmarkStart w:id="21" w:name="_Toc294704182"/>
+      <w:bookmarkStart w:id="21" w:name="_Toc294729516"/>
       <w:r>
         <w:t>Book Services</w:t>
       </w:r>
@@ -10982,7 +11059,7 @@
       <w:pPr>
         <w:pStyle w:val="Heading2"/>
       </w:pPr>
-      <w:bookmarkStart w:id="22" w:name="_Toc294704183"/>
+      <w:bookmarkStart w:id="22" w:name="_Toc294729517"/>
       <w:r>
         <w:t>Cancel Customer Booking</w:t>
       </w:r>
@@ -11467,9 +11544,9 @@
       <w:pPr>
         <w:pStyle w:val="Heading2"/>
       </w:pPr>
-      <w:bookmarkStart w:id="23" w:name="_Toc294704184"/>
-      <w:r>
-        <w:t>Edit Services</w:t>
+      <w:bookmarkStart w:id="23" w:name="_Toc294729518"/>
+      <w:r>
+        <w:t>Edit Booked Services</w:t>
       </w:r>
       <w:bookmarkEnd w:id="23"/>
     </w:p>
@@ -11512,7 +11589,21 @@
                 <w:i w:val="0"/>
                 <w:color w:val="auto"/>
               </w:rPr>
-              <w:t xml:space="preserve">Edit Services </w:t>
+              <w:t xml:space="preserve">Edit </w:t>
+            </w:r>
+            <w:r>
+              <w:rPr>
+                <w:i w:val="0"/>
+                <w:color w:val="auto"/>
+              </w:rPr>
+              <w:t xml:space="preserve">Booked </w:t>
+            </w:r>
+            <w:r>
+              <w:rPr>
+                <w:i w:val="0"/>
+                <w:color w:val="auto"/>
+              </w:rPr>
+              <w:t xml:space="preserve">Services </w:t>
             </w:r>
           </w:p>
         </w:tc>
@@ -12208,7 +12299,7 @@
       <w:pPr>
         <w:pStyle w:val="Heading2"/>
       </w:pPr>
-      <w:bookmarkStart w:id="24" w:name="_Toc294704185"/>
+      <w:bookmarkStart w:id="24" w:name="_Toc294729519"/>
       <w:r>
         <w:t>Add Services</w:t>
       </w:r>
@@ -12703,7 +12794,7 @@
       <w:pPr>
         <w:pStyle w:val="Heading2"/>
       </w:pPr>
-      <w:bookmarkStart w:id="25" w:name="_Toc294704186"/>
+      <w:bookmarkStart w:id="25" w:name="_Toc294729520"/>
       <w:r>
         <w:t>Remove Services</w:t>
       </w:r>
@@ -13110,7 +13201,7 @@
       <w:pPr>
         <w:pStyle w:val="Heading2"/>
       </w:pPr>
-      <w:bookmarkStart w:id="26" w:name="_Toc294704187"/>
+      <w:bookmarkStart w:id="26" w:name="_Toc294729521"/>
       <w:r>
         <w:t>Edit Service Price</w:t>
       </w:r>
@@ -13594,7 +13685,7 @@
       <w:pPr>
         <w:pStyle w:val="Heading2"/>
       </w:pPr>
-      <w:bookmarkStart w:id="27" w:name="_Toc294704188"/>
+      <w:bookmarkStart w:id="27" w:name="_Toc294729522"/>
       <w:r>
         <w:t>Edit Service Availability</w:t>
       </w:r>
@@ -14092,9 +14183,9 @@
       <w:pPr>
         <w:pStyle w:val="Heading2"/>
       </w:pPr>
-      <w:bookmarkStart w:id="28" w:name="_Toc294704189"/>
-      <w:r>
-        <w:t>Edit Routes</w:t>
+      <w:bookmarkStart w:id="28" w:name="_Toc294729523"/>
+      <w:r>
+        <w:t>Manage Routes</w:t>
       </w:r>
       <w:bookmarkEnd w:id="28"/>
     </w:p>
@@ -14137,7 +14228,14 @@
                 <w:i w:val="0"/>
                 <w:color w:val="auto"/>
               </w:rPr>
-              <w:t>Edit Routes</w:t>
+              <w:t>Manage</w:t>
+            </w:r>
+            <w:r>
+              <w:rPr>
+                <w:i w:val="0"/>
+                <w:color w:val="auto"/>
+              </w:rPr>
+              <w:t xml:space="preserve"> Routes</w:t>
             </w:r>
           </w:p>
         </w:tc>
@@ -14585,7 +14683,15 @@
               <w:spacing w:after="0"/>
             </w:pPr>
             <w:r>
-              <w:t>If route already exists, system displays an error message and go to step 1; else go to step 4.</w:t>
+              <w:t>If route already exists, system displays an error message and go to step 1</w:t>
+            </w:r>
+            <w:proofErr w:type="gramStart"/>
+            <w:r>
+              <w:t>;</w:t>
+            </w:r>
+            <w:proofErr w:type="gramEnd"/>
+            <w:r>
+              <w:t xml:space="preserve"> else go to step 4.</w:t>
             </w:r>
           </w:p>
           <w:p>
@@ -14768,7 +14874,15 @@
               <w:spacing w:after="0"/>
             </w:pPr>
             <w:r>
-              <w:t>If the new detail is an airport code and it does not exist in the database, system displays an error message and go to step 4; else go to step 9.</w:t>
+              <w:t>If the new detail is an airport code and it does not exist in the database, system displays an error message and go to step 4</w:t>
+            </w:r>
+            <w:proofErr w:type="gramStart"/>
+            <w:r>
+              <w:t>;</w:t>
+            </w:r>
+            <w:proofErr w:type="gramEnd"/>
+            <w:r>
+              <w:t xml:space="preserve"> else go to step 9.</w:t>
             </w:r>
           </w:p>
           <w:p>
@@ -14781,7 +14895,15 @@
               <w:spacing w:after="0"/>
             </w:pPr>
             <w:r>
-              <w:t>If the route already exists, system displays an error message and go to step 4; else go to step 10.</w:t>
+              <w:t>If the route already exists, system displays an error message and go to step 4</w:t>
+            </w:r>
+            <w:proofErr w:type="gramStart"/>
+            <w:r>
+              <w:t>;</w:t>
+            </w:r>
+            <w:proofErr w:type="gramEnd"/>
+            <w:r>
+              <w:t xml:space="preserve"> else go to step 10.</w:t>
             </w:r>
           </w:p>
           <w:p>
@@ -14873,7 +14995,15 @@
               <w:spacing w:after="0"/>
             </w:pPr>
             <w:r>
-              <w:t>If route is not found, system displays an error message and go to step 1; else go to step 4.</w:t>
+              <w:t>If route is not found, system displays an error message and go to step 1</w:t>
+            </w:r>
+            <w:proofErr w:type="gramStart"/>
+            <w:r>
+              <w:t>;</w:t>
+            </w:r>
+            <w:proofErr w:type="gramEnd"/>
+            <w:r>
+              <w:t xml:space="preserve"> else go to step 4.</w:t>
             </w:r>
           </w:p>
           <w:p>
@@ -14953,9 +15083,9 @@
       <w:pPr>
         <w:pStyle w:val="Heading2"/>
       </w:pPr>
-      <w:bookmarkStart w:id="29" w:name="_Toc294704190"/>
-      <w:r>
-        <w:t>Edit Fleet</w:t>
+      <w:bookmarkStart w:id="29" w:name="_Toc294729524"/>
+      <w:r>
+        <w:t>Manage Fleet</w:t>
       </w:r>
       <w:bookmarkEnd w:id="29"/>
     </w:p>
@@ -14998,7 +15128,14 @@
                 <w:i w:val="0"/>
                 <w:color w:val="auto"/>
               </w:rPr>
-              <w:t>Edit Fleet</w:t>
+              <w:t>Manage</w:t>
+            </w:r>
+            <w:r>
+              <w:rPr>
+                <w:i w:val="0"/>
+                <w:color w:val="auto"/>
+              </w:rPr>
+              <w:t xml:space="preserve"> Fleet</w:t>
             </w:r>
           </w:p>
         </w:tc>
@@ -15560,7 +15697,15 @@
               <w:t>entered is negative</w:t>
             </w:r>
             <w:r>
-              <w:t>, system displays an error message and go to step 4; else go to step 8.</w:t>
+              <w:t>, system displays an error message and go to step 4</w:t>
+            </w:r>
+            <w:proofErr w:type="gramStart"/>
+            <w:r>
+              <w:t>;</w:t>
+            </w:r>
+            <w:proofErr w:type="gramEnd"/>
+            <w:r>
+              <w:t xml:space="preserve"> else go to step 8.</w:t>
             </w:r>
           </w:p>
           <w:p>
@@ -15731,9 +15876,9 @@
       <w:pPr>
         <w:pStyle w:val="Heading2"/>
       </w:pPr>
-      <w:bookmarkStart w:id="30" w:name="_Toc294704191"/>
-      <w:r>
-        <w:t>Edit Flight Schedule</w:t>
+      <w:bookmarkStart w:id="30" w:name="_Toc294729525"/>
+      <w:r>
+        <w:t>Manage Flight Schedule</w:t>
       </w:r>
       <w:bookmarkEnd w:id="30"/>
     </w:p>
@@ -15776,7 +15921,14 @@
                 <w:i w:val="0"/>
                 <w:color w:val="auto"/>
               </w:rPr>
-              <w:t>Edit Flight Schedule</w:t>
+              <w:t>Manage</w:t>
+            </w:r>
+            <w:r>
+              <w:rPr>
+                <w:i w:val="0"/>
+                <w:color w:val="auto"/>
+              </w:rPr>
+              <w:t xml:space="preserve"> Flight Schedule</w:t>
             </w:r>
           </w:p>
         </w:tc>
@@ -16525,9 +16677,9 @@
       <w:pPr>
         <w:pStyle w:val="Heading2"/>
       </w:pPr>
-      <w:bookmarkStart w:id="31" w:name="_Toc294704192"/>
-      <w:r>
-        <w:t>Edit Airports</w:t>
+      <w:bookmarkStart w:id="31" w:name="_Toc294729526"/>
+      <w:r>
+        <w:t>Manage Airports</w:t>
       </w:r>
       <w:bookmarkEnd w:id="31"/>
     </w:p>
@@ -16570,7 +16722,14 @@
                 <w:i w:val="0"/>
                 <w:color w:val="auto"/>
               </w:rPr>
-              <w:t>Edit Airports</w:t>
+              <w:t>Manage</w:t>
+            </w:r>
+            <w:r>
+              <w:rPr>
+                <w:i w:val="0"/>
+                <w:color w:val="auto"/>
+              </w:rPr>
+              <w:t xml:space="preserve"> Airports</w:t>
             </w:r>
           </w:p>
         </w:tc>
@@ -17383,7 +17542,7 @@
       <w:pPr>
         <w:pStyle w:val="Heading2"/>
       </w:pPr>
-      <w:bookmarkStart w:id="32" w:name="_Toc294704193"/>
+      <w:bookmarkStart w:id="32" w:name="_Toc294729527"/>
       <w:r>
         <w:t>Move Passengers Between Flights</w:t>
       </w:r>
@@ -17960,7 +18119,7 @@
       <w:pPr>
         <w:pStyle w:val="Heading2"/>
       </w:pPr>
-      <w:bookmarkStart w:id="33" w:name="_Toc294704194"/>
+      <w:bookmarkStart w:id="33" w:name="_Toc294729528"/>
       <w:r>
         <w:t>Set Ticket Prices</w:t>
       </w:r>
@@ -18487,7 +18646,7 @@
       <w:pPr>
         <w:pStyle w:val="Heading2"/>
       </w:pPr>
-      <w:bookmarkStart w:id="34" w:name="_Toc294704195"/>
+      <w:bookmarkStart w:id="34" w:name="_Toc294729529"/>
       <w:r>
         <w:t>Set Cancellation Fee</w:t>
       </w:r>
@@ -18927,11 +19086,21 @@
                 <w:i w:val="0"/>
                 <w:color w:val="auto"/>
               </w:rPr>
-              <w:t>Alternative/Exceptional flows:</w:t>
+              <w:t>Alternative/Exceptional flows</w:t>
+            </w:r>
+            <w:proofErr w:type="gramStart"/>
+            <w:r>
+              <w:rPr>
+                <w:b/>
+                <w:i w:val="0"/>
+                <w:color w:val="auto"/>
+              </w:rPr>
+              <w:t>:</w:t>
             </w:r>
             <w:r>
               <w:t>.</w:t>
             </w:r>
+            <w:proofErr w:type="gramEnd"/>
           </w:p>
           <w:p>
             <w:pPr>
@@ -18969,7 +19138,7 @@
       <w:pPr>
         <w:pStyle w:val="Heading2"/>
       </w:pPr>
-      <w:bookmarkStart w:id="35" w:name="_Toc294704196"/>
+      <w:bookmarkStart w:id="35" w:name="_Toc294729530"/>
       <w:r>
         <w:lastRenderedPageBreak/>
         <w:t>Set Frequent Flier Point Discount Ratio</w:t>
@@ -19424,11 +19593,21 @@
                 <w:i w:val="0"/>
                 <w:color w:val="auto"/>
               </w:rPr>
-              <w:t>Alternative/Exceptional flows:</w:t>
+              <w:t>Alternative/Exceptional flows</w:t>
+            </w:r>
+            <w:proofErr w:type="gramStart"/>
+            <w:r>
+              <w:rPr>
+                <w:b/>
+                <w:i w:val="0"/>
+                <w:color w:val="auto"/>
+              </w:rPr>
+              <w:t>:</w:t>
             </w:r>
             <w:r>
               <w:t>.</w:t>
             </w:r>
+            <w:proofErr w:type="gramEnd"/>
             <w:r>
               <w:rPr>
                 <w:i w:val="0"/>
@@ -19455,7 +19634,7 @@
       <w:pPr>
         <w:pStyle w:val="Heading2"/>
       </w:pPr>
-      <w:bookmarkStart w:id="36" w:name="_Toc294704197"/>
+      <w:bookmarkStart w:id="36" w:name="_Toc294729531"/>
       <w:r>
         <w:t>Change Passenger Seating</w:t>
       </w:r>
@@ -19936,7 +20115,7 @@
       <w:pPr>
         <w:pStyle w:val="Heading2"/>
       </w:pPr>
-      <w:bookmarkStart w:id="37" w:name="_Toc294704198"/>
+      <w:bookmarkStart w:id="37" w:name="_Toc294729532"/>
       <w:r>
         <w:t>Edit Watch and No Fly List</w:t>
       </w:r>
@@ -20437,7 +20616,7 @@
       <w:pPr>
         <w:pStyle w:val="Heading2"/>
       </w:pPr>
-      <w:bookmarkStart w:id="38" w:name="_Toc294704199"/>
+      <w:bookmarkStart w:id="38" w:name="_Toc294729533"/>
       <w:r>
         <w:t>Enter Invalid Flight</w:t>
       </w:r>
@@ -20840,7 +21019,7 @@
       <w:pPr>
         <w:pStyle w:val="Heading2"/>
       </w:pPr>
-      <w:bookmarkStart w:id="39" w:name="_Toc294704200"/>
+      <w:bookmarkStart w:id="39" w:name="_Toc294729534"/>
       <w:r>
         <w:t>Enter Invalid Price</w:t>
       </w:r>
@@ -21227,7 +21406,7 @@
       <w:pPr>
         <w:pStyle w:val="Heading2"/>
       </w:pPr>
-      <w:bookmarkStart w:id="40" w:name="_Toc294704201"/>
+      <w:bookmarkStart w:id="40" w:name="_Toc294729535"/>
       <w:r>
         <w:lastRenderedPageBreak/>
         <w:t>Enter Flight and Customer Details</w:t>
@@ -21708,7 +21887,7 @@
       <w:pPr>
         <w:pStyle w:val="Heading2"/>
       </w:pPr>
-      <w:bookmarkStart w:id="41" w:name="_Toc294704202"/>
+      <w:bookmarkStart w:id="41" w:name="_Toc294729536"/>
       <w:r>
         <w:t>Edit Travel Agency and Customer Account</w:t>
       </w:r>
@@ -22189,7 +22368,7 @@
       <w:pPr>
         <w:pStyle w:val="Heading2"/>
       </w:pPr>
-      <w:bookmarkStart w:id="42" w:name="_Toc294704203"/>
+      <w:bookmarkStart w:id="42" w:name="_Toc294729537"/>
       <w:r>
         <w:lastRenderedPageBreak/>
         <w:t>Close Account</w:t>
@@ -22511,7 +22690,15 @@
               <w:spacing w:after="0"/>
             </w:pPr>
             <w:r>
-              <w:t>If the user is a Profile System Manager, system prompts the user to enter a username of a travel agency or a customer; else go to step 4.</w:t>
+              <w:t>If the user is a Profile System Manager, system prompts the user to enter a username of a travel agency or a customer</w:t>
+            </w:r>
+            <w:proofErr w:type="gramStart"/>
+            <w:r>
+              <w:t>;</w:t>
+            </w:r>
+            <w:proofErr w:type="gramEnd"/>
+            <w:r>
+              <w:t xml:space="preserve"> else go to step 4.</w:t>
             </w:r>
           </w:p>
           <w:p>
@@ -22709,7 +22896,7 @@
       <w:pPr>
         <w:pStyle w:val="Heading2"/>
       </w:pPr>
-      <w:bookmarkStart w:id="43" w:name="_Toc294704204"/>
+      <w:bookmarkStart w:id="43" w:name="_Toc294729538"/>
       <w:r>
         <w:t>Create Staff Profile</w:t>
       </w:r>
@@ -23212,556 +23399,17 @@
           </w:p>
         </w:tc>
       </w:tr>
-      <w:tr>
-        <w:tc>
-          <w:tcPr>
-            <w:tcW w:w="7185" w:type="dxa"/>
-          </w:tcPr>
-          <w:p>
-            <w:pPr>
-              <w:pStyle w:val="InfoBlue"/>
-              <w:spacing w:after="0"/>
-              <w:ind w:left="0"/>
-              <w:rPr>
-                <w:i w:val="0"/>
-                <w:color w:val="auto"/>
-              </w:rPr>
-            </w:pPr>
-            <w:r>
-              <w:rPr>
-                <w:b/>
-                <w:i w:val="0"/>
-                <w:color w:val="auto"/>
-              </w:rPr>
-              <w:t xml:space="preserve">Name: </w:t>
-            </w:r>
-            <w:r>
-              <w:rPr>
-                <w:i w:val="0"/>
-                <w:color w:val="auto"/>
-              </w:rPr>
-              <w:t>Edit Staff Profiles</w:t>
-            </w:r>
-          </w:p>
-        </w:tc>
-        <w:tc>
-          <w:tcPr>
-            <w:tcW w:w="1671" w:type="dxa"/>
-          </w:tcPr>
-          <w:p>
-            <w:pPr>
-              <w:pStyle w:val="InfoBlue"/>
-              <w:spacing w:after="0"/>
-              <w:ind w:left="0"/>
-              <w:rPr>
-                <w:i w:val="0"/>
-                <w:color w:val="auto"/>
-              </w:rPr>
-            </w:pPr>
-            <w:r>
-              <w:rPr>
-                <w:b/>
-                <w:i w:val="0"/>
-                <w:color w:val="auto"/>
-              </w:rPr>
-              <w:t xml:space="preserve">ID: </w:t>
-            </w:r>
-            <w:r>
-              <w:rPr>
-                <w:i w:val="0"/>
-                <w:color w:val="auto"/>
-              </w:rPr>
-              <w:t>SA_02</w:t>
-            </w:r>
-          </w:p>
-        </w:tc>
-      </w:tr>
-      <w:tr>
-        <w:tc>
-          <w:tcPr>
-            <w:tcW w:w="8856" w:type="dxa"/>
-            <w:gridSpan w:val="2"/>
-          </w:tcPr>
-          <w:p>
-            <w:pPr>
-              <w:pStyle w:val="InfoBlue"/>
-              <w:spacing w:after="0"/>
-              <w:ind w:left="0"/>
-              <w:rPr>
-                <w:b/>
-                <w:i w:val="0"/>
-                <w:color w:val="auto"/>
-              </w:rPr>
-            </w:pPr>
-            <w:r>
-              <w:rPr>
-                <w:b/>
-                <w:i w:val="0"/>
-                <w:color w:val="auto"/>
-              </w:rPr>
-              <w:t>Stakeholders and goals:</w:t>
-            </w:r>
-          </w:p>
-          <w:p>
-            <w:pPr>
-              <w:pStyle w:val="InfoBlue"/>
-              <w:ind w:left="0"/>
-            </w:pPr>
-            <w:r>
-              <w:rPr>
-                <w:i w:val="0"/>
-                <w:color w:val="auto"/>
-              </w:rPr>
-              <w:t>Airline’s Human Resource Manager – Wants to save cost on hiring extra staff to edit staff profiles</w:t>
-            </w:r>
-            <w:r>
-              <w:t>.</w:t>
-            </w:r>
-          </w:p>
-          <w:p>
-            <w:pPr>
-              <w:pStyle w:val="InfoBlue"/>
-              <w:spacing w:after="0"/>
-              <w:ind w:left="0"/>
-              <w:rPr>
-                <w:color w:val="auto"/>
-              </w:rPr>
-            </w:pPr>
-            <w:r>
-              <w:rPr>
-                <w:i w:val="0"/>
-                <w:color w:val="auto"/>
-              </w:rPr>
-              <w:lastRenderedPageBreak/>
-              <w:t>System A</w:t>
-            </w:r>
-            <w:r>
-              <w:rPr>
-                <w:i w:val="0"/>
-                <w:color w:val="auto"/>
-              </w:rPr>
-              <w:t xml:space="preserve">dministrator </w:t>
-            </w:r>
-            <w:r>
-              <w:rPr>
-                <w:i w:val="0"/>
-                <w:color w:val="auto"/>
-              </w:rPr>
-              <w:t>–</w:t>
-            </w:r>
-            <w:r>
-              <w:rPr>
-                <w:i w:val="0"/>
-                <w:color w:val="auto"/>
-              </w:rPr>
-              <w:t xml:space="preserve"> </w:t>
-            </w:r>
-            <w:r>
-              <w:rPr>
-                <w:i w:val="0"/>
-                <w:color w:val="auto"/>
-              </w:rPr>
-              <w:t>Wants to be able to quickly and conveniently edit a staff profile and the permissions.</w:t>
-            </w:r>
-          </w:p>
-        </w:tc>
-      </w:tr>
-      <w:tr>
-        <w:tc>
-          <w:tcPr>
-            <w:tcW w:w="8856" w:type="dxa"/>
-            <w:gridSpan w:val="2"/>
-          </w:tcPr>
-          <w:p>
-            <w:pPr>
-              <w:pStyle w:val="InfoBlue"/>
-              <w:spacing w:after="0"/>
-              <w:ind w:left="0"/>
-              <w:rPr>
-                <w:i w:val="0"/>
-                <w:color w:val="auto"/>
-              </w:rPr>
-            </w:pPr>
-            <w:r>
-              <w:rPr>
-                <w:b/>
-                <w:i w:val="0"/>
-                <w:color w:val="auto"/>
-              </w:rPr>
-              <w:lastRenderedPageBreak/>
-              <w:t>Description:</w:t>
-            </w:r>
-            <w:r>
-              <w:rPr>
-                <w:i w:val="0"/>
-                <w:color w:val="auto"/>
-              </w:rPr>
-              <w:t xml:space="preserve"> </w:t>
-            </w:r>
-            <w:r>
-              <w:rPr>
-                <w:i w:val="0"/>
-                <w:color w:val="auto"/>
-              </w:rPr>
-              <w:t>User wants to edit the staff profiles and their permissions.</w:t>
-            </w:r>
-          </w:p>
-        </w:tc>
-      </w:tr>
-      <w:tr>
-        <w:tc>
-          <w:tcPr>
-            <w:tcW w:w="8856" w:type="dxa"/>
-            <w:gridSpan w:val="2"/>
-          </w:tcPr>
-          <w:p>
-            <w:pPr>
-              <w:pStyle w:val="InfoBlue"/>
-              <w:spacing w:after="0"/>
-              <w:ind w:left="0"/>
-              <w:rPr>
-                <w:i w:val="0"/>
-                <w:color w:val="auto"/>
-              </w:rPr>
-            </w:pPr>
-            <w:r>
-              <w:rPr>
-                <w:b/>
-                <w:i w:val="0"/>
-                <w:color w:val="auto"/>
-              </w:rPr>
-              <w:t>Actors:</w:t>
-            </w:r>
-            <w:r>
-              <w:rPr>
-                <w:i w:val="0"/>
-                <w:color w:val="auto"/>
-              </w:rPr>
-              <w:t xml:space="preserve"> System Administrator</w:t>
-            </w:r>
-          </w:p>
-        </w:tc>
-      </w:tr>
-      <w:tr>
-        <w:tc>
-          <w:tcPr>
-            <w:tcW w:w="8856" w:type="dxa"/>
-            <w:gridSpan w:val="2"/>
-          </w:tcPr>
-          <w:p>
-            <w:pPr>
-              <w:pStyle w:val="InfoBlue"/>
-              <w:spacing w:after="0"/>
-              <w:ind w:left="0"/>
-              <w:rPr>
-                <w:i w:val="0"/>
-                <w:color w:val="auto"/>
-              </w:rPr>
-            </w:pPr>
-            <w:r>
-              <w:rPr>
-                <w:b/>
-                <w:i w:val="0"/>
-                <w:color w:val="auto"/>
-              </w:rPr>
-              <w:t>Trigger:</w:t>
-            </w:r>
-            <w:r>
-              <w:rPr>
-                <w:i w:val="0"/>
-                <w:color w:val="auto"/>
-              </w:rPr>
-              <w:t xml:space="preserve"> User chooses the </w:t>
-            </w:r>
-            <w:r>
-              <w:rPr>
-                <w:color w:val="auto"/>
-              </w:rPr>
-              <w:t>Edit Staff Profile</w:t>
-            </w:r>
-            <w:r>
-              <w:rPr>
-                <w:color w:val="auto"/>
-              </w:rPr>
-              <w:t xml:space="preserve"> </w:t>
-            </w:r>
-            <w:r>
-              <w:rPr>
-                <w:i w:val="0"/>
-                <w:color w:val="auto"/>
-              </w:rPr>
-              <w:t>option from the main menu.</w:t>
-            </w:r>
-          </w:p>
-        </w:tc>
-      </w:tr>
-      <w:tr>
-        <w:tc>
-          <w:tcPr>
-            <w:tcW w:w="8856" w:type="dxa"/>
-            <w:gridSpan w:val="2"/>
-          </w:tcPr>
-          <w:p>
-            <w:pPr>
-              <w:pStyle w:val="InfoBlue"/>
-              <w:spacing w:after="0"/>
-              <w:ind w:left="0"/>
-              <w:rPr>
-                <w:b/>
-                <w:i w:val="0"/>
-                <w:color w:val="auto"/>
-              </w:rPr>
-            </w:pPr>
-            <w:r>
-              <w:rPr>
-                <w:b/>
-                <w:i w:val="0"/>
-                <w:color w:val="auto"/>
-              </w:rPr>
-              <w:t>Normal flow:</w:t>
-            </w:r>
-          </w:p>
-          <w:p>
-            <w:pPr>
-              <w:pStyle w:val="BodyText"/>
-              <w:numPr>
-                <w:ilvl w:val="0"/>
-                <w:numId w:val="50"/>
-              </w:numPr>
-              <w:spacing w:after="0"/>
-            </w:pPr>
-            <w:r>
-              <w:t xml:space="preserve">System prompts user for the username of </w:t>
-            </w:r>
-            <w:r>
-              <w:t>a staff</w:t>
-            </w:r>
-            <w:r>
-              <w:t>.</w:t>
-            </w:r>
-          </w:p>
-          <w:p>
-            <w:pPr>
-              <w:pStyle w:val="BodyText"/>
-              <w:numPr>
-                <w:ilvl w:val="0"/>
-                <w:numId w:val="50"/>
-              </w:numPr>
-              <w:spacing w:after="0"/>
-            </w:pPr>
-            <w:r>
-              <w:t xml:space="preserve">User enters </w:t>
-            </w:r>
-            <w:r>
-              <w:t>the username of a staff</w:t>
-            </w:r>
-            <w:r>
-              <w:t>.</w:t>
-            </w:r>
-          </w:p>
-          <w:p>
-            <w:pPr>
-              <w:pStyle w:val="BodyText"/>
-              <w:numPr>
-                <w:ilvl w:val="0"/>
-                <w:numId w:val="50"/>
-              </w:numPr>
-              <w:spacing w:after="0"/>
-            </w:pPr>
-            <w:r>
-              <w:t xml:space="preserve">System displays the staff details in a numbered list and </w:t>
-            </w:r>
-            <w:r>
-              <w:t>prompts user for the number associated with the detail.</w:t>
-            </w:r>
-          </w:p>
-          <w:p>
-            <w:pPr>
-              <w:pStyle w:val="BodyText"/>
-              <w:numPr>
-                <w:ilvl w:val="0"/>
-                <w:numId w:val="50"/>
-              </w:numPr>
-              <w:spacing w:after="0"/>
-            </w:pPr>
-            <w:r>
-              <w:t xml:space="preserve">User selects the </w:t>
-            </w:r>
-            <w:r>
-              <w:t>staff</w:t>
-            </w:r>
-            <w:r>
-              <w:t xml:space="preserve"> detail that they want to modify by the number.</w:t>
-            </w:r>
-          </w:p>
-          <w:p>
-            <w:pPr>
-              <w:pStyle w:val="BodyText"/>
-              <w:numPr>
-                <w:ilvl w:val="0"/>
-                <w:numId w:val="50"/>
-              </w:numPr>
-              <w:spacing w:after="0"/>
-            </w:pPr>
-            <w:r>
-              <w:t>System displays a prompt to retrieve input.</w:t>
-            </w:r>
-          </w:p>
-          <w:p>
-            <w:pPr>
-              <w:pStyle w:val="BodyText"/>
-              <w:numPr>
-                <w:ilvl w:val="0"/>
-                <w:numId w:val="50"/>
-              </w:numPr>
-              <w:spacing w:after="0"/>
-            </w:pPr>
-            <w:r>
-              <w:t>User enters new detail.</w:t>
-            </w:r>
-          </w:p>
-          <w:p>
-            <w:pPr>
-              <w:pStyle w:val="BodyText"/>
-              <w:numPr>
-                <w:ilvl w:val="0"/>
-                <w:numId w:val="50"/>
-              </w:numPr>
-              <w:spacing w:after="0"/>
-            </w:pPr>
-            <w:r>
-              <w:t>System returns to the main menu.</w:t>
-            </w:r>
-          </w:p>
-          <w:p>
-            <w:pPr>
-              <w:pStyle w:val="BodyText"/>
-              <w:numPr>
-                <w:ilvl w:val="0"/>
-                <w:numId w:val="50"/>
-              </w:numPr>
-              <w:spacing w:after="0"/>
-            </w:pPr>
-            <w:r>
-              <w:t>End</w:t>
-            </w:r>
-          </w:p>
-        </w:tc>
-      </w:tr>
-      <w:tr>
-        <w:tc>
-          <w:tcPr>
-            <w:tcW w:w="8856" w:type="dxa"/>
-            <w:gridSpan w:val="2"/>
-          </w:tcPr>
-          <w:p>
-            <w:pPr>
-              <w:pStyle w:val="InfoBlue"/>
-              <w:spacing w:after="0"/>
-              <w:ind w:left="0"/>
-              <w:rPr>
-                <w:i w:val="0"/>
-                <w:color w:val="auto"/>
-              </w:rPr>
-            </w:pPr>
-            <w:r>
-              <w:rPr>
-                <w:b/>
-                <w:i w:val="0"/>
-                <w:color w:val="auto"/>
-              </w:rPr>
-              <w:t xml:space="preserve">Sub-flows: </w:t>
-            </w:r>
-            <w:r>
-              <w:rPr>
-                <w:i w:val="0"/>
-                <w:color w:val="auto"/>
-              </w:rPr>
-              <w:t>None</w:t>
-            </w:r>
-          </w:p>
-        </w:tc>
-      </w:tr>
-      <w:tr>
-        <w:tc>
-          <w:tcPr>
-            <w:tcW w:w="8856" w:type="dxa"/>
-            <w:gridSpan w:val="2"/>
-          </w:tcPr>
-          <w:p>
-            <w:pPr>
-              <w:pStyle w:val="InfoBlue"/>
-              <w:spacing w:after="0"/>
-              <w:ind w:left="0"/>
-              <w:rPr>
-                <w:i w:val="0"/>
-                <w:color w:val="auto"/>
-              </w:rPr>
-            </w:pPr>
-            <w:r>
-              <w:rPr>
-                <w:b/>
-                <w:i w:val="0"/>
-                <w:color w:val="auto"/>
-              </w:rPr>
-              <w:t>Alternative/Exceptional flows:</w:t>
-            </w:r>
-            <w:r>
-              <w:rPr>
-                <w:i w:val="0"/>
-                <w:color w:val="auto"/>
-              </w:rPr>
-              <w:t xml:space="preserve"> </w:t>
-            </w:r>
-          </w:p>
-          <w:p>
-            <w:pPr>
-              <w:pStyle w:val="BodyText"/>
-              <w:ind w:left="0"/>
-            </w:pPr>
-            <w:r>
-              <w:t>2</w:t>
-            </w:r>
-            <w:r>
-              <w:t xml:space="preserve">a Invalid username is entered: The </w:t>
-            </w:r>
-            <w:r>
-              <w:rPr>
-                <w:i/>
-              </w:rPr>
-              <w:t>Enter Invalid Username</w:t>
-            </w:r>
-            <w:r>
-              <w:t xml:space="preserve"> use case is performed. </w:t>
-            </w:r>
-            <w:r>
-              <w:t>Go to step 1</w:t>
-            </w:r>
-            <w:r>
-              <w:t xml:space="preserve"> after execution</w:t>
-            </w:r>
-          </w:p>
-        </w:tc>
-      </w:tr>
     </w:tbl>
+    <w:p/>
+    <w:p/>
     <w:p>
       <w:pPr>
         <w:pStyle w:val="Heading2"/>
-        <w:widowControl/>
-        <w:numPr>
-          <w:ilvl w:val="0"/>
-          <w:numId w:val="0"/>
-        </w:numPr>
-        <w:ind w:left="720"/>
-      </w:pPr>
-    </w:p>
-    <w:p>
-      <w:pPr>
-        <w:pStyle w:val="Heading2"/>
-      </w:pPr>
-      <w:bookmarkStart w:id="44" w:name="_Toc294704205"/>
-      <w:r>
-        <w:t>Change Password</w:t>
+      </w:pPr>
+      <w:bookmarkStart w:id="44" w:name="_Toc294729539"/>
+      <w:r>
+        <w:lastRenderedPageBreak/>
+        <w:t>Edit Staff Profiles</w:t>
       </w:r>
       <w:bookmarkEnd w:id="44"/>
     </w:p>
@@ -23804,7 +23452,7 @@
                 <w:i w:val="0"/>
                 <w:color w:val="auto"/>
               </w:rPr>
-              <w:t>Change Password</w:t>
+              <w:t>Edit Staff Profiles</w:t>
             </w:r>
           </w:p>
         </w:tc>
@@ -23835,7 +23483,7 @@
                 <w:i w:val="0"/>
                 <w:color w:val="auto"/>
               </w:rPr>
-              <w:t>ACC_03</w:t>
+              <w:t>SA_02</w:t>
             </w:r>
           </w:p>
         </w:tc>
@@ -23888,16 +23536,43 @@
               <w:spacing w:after="0"/>
               <w:ind w:left="0"/>
               <w:rPr>
-                <w:i w:val="0"/>
-                <w:color w:val="auto"/>
-              </w:rPr>
-            </w:pPr>
-            <w:r>
-              <w:rPr>
-                <w:i w:val="0"/>
-                <w:color w:val="auto"/>
-              </w:rPr>
-              <w:t>Normal Staff – Wants to change the existing password or the default password set by the system administrator.</w:t>
+                <w:color w:val="auto"/>
+              </w:rPr>
+            </w:pPr>
+            <w:r>
+              <w:rPr>
+                <w:i w:val="0"/>
+                <w:color w:val="auto"/>
+              </w:rPr>
+              <w:t>System A</w:t>
+            </w:r>
+            <w:r>
+              <w:rPr>
+                <w:i w:val="0"/>
+                <w:color w:val="auto"/>
+              </w:rPr>
+              <w:t xml:space="preserve">dministrator </w:t>
+            </w:r>
+            <w:r>
+              <w:rPr>
+                <w:i w:val="0"/>
+                <w:color w:val="auto"/>
+              </w:rPr>
+              <w:t>–</w:t>
+            </w:r>
+            <w:r>
+              <w:rPr>
+                <w:i w:val="0"/>
+                <w:color w:val="auto"/>
+              </w:rPr>
+              <w:t xml:space="preserve"> </w:t>
+            </w:r>
+            <w:r>
+              <w:rPr>
+                <w:i w:val="0"/>
+                <w:color w:val="auto"/>
+              </w:rPr>
+              <w:t>Wants to be able to quickly and conveniently edit a staff profile and the permissions.</w:t>
             </w:r>
           </w:p>
         </w:tc>
@@ -23938,7 +23613,7 @@
                 <w:i w:val="0"/>
                 <w:color w:val="auto"/>
               </w:rPr>
-              <w:t>User is able to change their password.</w:t>
+              <w:t>User wants to edit the staff profiles and their permissions.</w:t>
             </w:r>
           </w:p>
         </w:tc>
@@ -23972,7 +23647,7 @@
                 <w:i w:val="0"/>
                 <w:color w:val="auto"/>
               </w:rPr>
-              <w:t xml:space="preserve"> Normal Staff</w:t>
+              <w:t xml:space="preserve"> System Administrator</w:t>
             </w:r>
           </w:p>
         </w:tc>
@@ -24003,8 +23678,19 @@
             </w:r>
             <w:r>
               <w:rPr>
-                <w:b/>
-                <w:i w:val="0"/>
+                <w:i w:val="0"/>
+                <w:color w:val="auto"/>
+              </w:rPr>
+              <w:t xml:space="preserve"> User chooses the </w:t>
+            </w:r>
+            <w:r>
+              <w:rPr>
+                <w:color w:val="auto"/>
+              </w:rPr>
+              <w:t>Edit Staff Profile</w:t>
+            </w:r>
+            <w:r>
+              <w:rPr>
                 <w:color w:val="auto"/>
               </w:rPr>
               <w:t xml:space="preserve"> </w:t>
@@ -24014,33 +23700,7 @@
                 <w:i w:val="0"/>
                 <w:color w:val="auto"/>
               </w:rPr>
-              <w:t xml:space="preserve">User chooses the </w:t>
-            </w:r>
-            <w:r>
-              <w:rPr>
-                <w:color w:val="auto"/>
-              </w:rPr>
-              <w:t>Change Password</w:t>
-            </w:r>
-            <w:r>
-              <w:rPr>
-                <w:color w:val="auto"/>
-              </w:rPr>
-              <w:t xml:space="preserve"> </w:t>
-            </w:r>
-            <w:r>
-              <w:rPr>
-                <w:i w:val="0"/>
-                <w:color w:val="auto"/>
-              </w:rPr>
-              <w:t>option from the main menu</w:t>
-            </w:r>
-            <w:r>
-              <w:rPr>
-                <w:i w:val="0"/>
-                <w:color w:val="auto"/>
-              </w:rPr>
-              <w:t>.</w:t>
+              <w:t>option from the main menu.</w:t>
             </w:r>
           </w:p>
         </w:tc>
@@ -24076,12 +23736,18 @@
               <w:pStyle w:val="BodyText"/>
               <w:numPr>
                 <w:ilvl w:val="0"/>
-                <w:numId w:val="51"/>
+                <w:numId w:val="50"/>
               </w:numPr>
               <w:spacing w:after="0"/>
             </w:pPr>
             <w:r>
-              <w:t>System prompts user for current password.</w:t>
+              <w:t xml:space="preserve">System prompts user for the username of </w:t>
+            </w:r>
+            <w:r>
+              <w:t>a staff</w:t>
+            </w:r>
+            <w:r>
+              <w:t>.</w:t>
             </w:r>
           </w:p>
           <w:p>
@@ -24089,12 +23755,18 @@
               <w:pStyle w:val="BodyText"/>
               <w:numPr>
                 <w:ilvl w:val="0"/>
-                <w:numId w:val="51"/>
+                <w:numId w:val="50"/>
               </w:numPr>
               <w:spacing w:after="0"/>
             </w:pPr>
             <w:r>
-              <w:t>User enters current password.</w:t>
+              <w:t xml:space="preserve">User enters </w:t>
+            </w:r>
+            <w:r>
+              <w:t>the username of a staff</w:t>
+            </w:r>
+            <w:r>
+              <w:t>.</w:t>
             </w:r>
           </w:p>
           <w:p>
@@ -24102,12 +23774,15 @@
               <w:pStyle w:val="BodyText"/>
               <w:numPr>
                 <w:ilvl w:val="0"/>
-                <w:numId w:val="51"/>
+                <w:numId w:val="50"/>
               </w:numPr>
               <w:spacing w:after="0"/>
             </w:pPr>
             <w:r>
-              <w:t>System prompts user for new password.</w:t>
+              <w:t xml:space="preserve">System displays the staff details in a numbered list and </w:t>
+            </w:r>
+            <w:r>
+              <w:t>prompts user for the number associated with the detail.</w:t>
             </w:r>
           </w:p>
           <w:p>
@@ -24115,12 +23790,18 @@
               <w:pStyle w:val="BodyText"/>
               <w:numPr>
                 <w:ilvl w:val="0"/>
-                <w:numId w:val="51"/>
+                <w:numId w:val="50"/>
               </w:numPr>
               <w:spacing w:after="0"/>
             </w:pPr>
             <w:r>
-              <w:t>User enters new password.</w:t>
+              <w:t xml:space="preserve">User selects the </w:t>
+            </w:r>
+            <w:r>
+              <w:t>staff</w:t>
+            </w:r>
+            <w:r>
+              <w:t xml:space="preserve"> detail that they want to modify by the number.</w:t>
             </w:r>
           </w:p>
           <w:p>
@@ -24128,12 +23809,12 @@
               <w:pStyle w:val="BodyText"/>
               <w:numPr>
                 <w:ilvl w:val="0"/>
-                <w:numId w:val="51"/>
+                <w:numId w:val="50"/>
               </w:numPr>
               <w:spacing w:after="0"/>
             </w:pPr>
             <w:r>
-              <w:t>System returns to main menu.</w:t>
+              <w:t>System displays a prompt to retrieve input.</w:t>
             </w:r>
           </w:p>
           <w:p>
@@ -24141,7 +23822,33 @@
               <w:pStyle w:val="BodyText"/>
               <w:numPr>
                 <w:ilvl w:val="0"/>
-                <w:numId w:val="51"/>
+                <w:numId w:val="50"/>
+              </w:numPr>
+              <w:spacing w:after="0"/>
+            </w:pPr>
+            <w:r>
+              <w:t>User enters new detail.</w:t>
+            </w:r>
+          </w:p>
+          <w:p>
+            <w:pPr>
+              <w:pStyle w:val="BodyText"/>
+              <w:numPr>
+                <w:ilvl w:val="0"/>
+                <w:numId w:val="50"/>
+              </w:numPr>
+              <w:spacing w:after="0"/>
+            </w:pPr>
+            <w:r>
+              <w:t>System returns to the main menu.</w:t>
+            </w:r>
+          </w:p>
+          <w:p>
+            <w:pPr>
+              <w:pStyle w:val="BodyText"/>
+              <w:numPr>
+                <w:ilvl w:val="0"/>
+                <w:numId w:val="50"/>
               </w:numPr>
               <w:spacing w:after="0"/>
             </w:pPr>
@@ -24223,16 +23930,25 @@
               <w:ind w:left="0"/>
             </w:pPr>
             <w:r>
-              <w:t xml:space="preserve">2a User enters invalid password: The </w:t>
+              <w:t>2</w:t>
+            </w:r>
+            <w:r>
+              <w:t xml:space="preserve">a Invalid username is entered: The </w:t>
             </w:r>
             <w:r>
               <w:rPr>
                 <w:i/>
               </w:rPr>
-              <w:t>Enter Invalid Password</w:t>
-            </w:r>
-            <w:r>
-              <w:t xml:space="preserve"> use case is performed. Go to step 1 after execution.</w:t>
+              <w:t>Enter Invalid Username</w:t>
+            </w:r>
+            <w:r>
+              <w:t xml:space="preserve"> use case is performed. </w:t>
+            </w:r>
+            <w:r>
+              <w:t>Go to step 1</w:t>
+            </w:r>
+            <w:r>
+              <w:t xml:space="preserve"> after execution</w:t>
             </w:r>
           </w:p>
         </w:tc>
@@ -24253,9 +23969,9 @@
       <w:pPr>
         <w:pStyle w:val="Heading2"/>
       </w:pPr>
-      <w:bookmarkStart w:id="45" w:name="_Toc294704206"/>
-      <w:r>
-        <w:t>Enter Invalid Password</w:t>
+      <w:bookmarkStart w:id="45" w:name="_Toc294729540"/>
+      <w:r>
+        <w:t>Change Password</w:t>
       </w:r>
       <w:bookmarkEnd w:id="45"/>
     </w:p>
@@ -24298,7 +24014,7 @@
                 <w:i w:val="0"/>
                 <w:color w:val="auto"/>
               </w:rPr>
-              <w:t>Enter Invalid Password</w:t>
+              <w:t>Change Password</w:t>
             </w:r>
           </w:p>
         </w:tc>
@@ -24329,21 +24045,7 @@
                 <w:i w:val="0"/>
                 <w:color w:val="auto"/>
               </w:rPr>
-              <w:t>EX</w:t>
-            </w:r>
-            <w:r>
-              <w:rPr>
-                <w:i w:val="0"/>
-                <w:color w:val="auto"/>
-              </w:rPr>
-              <w:t>_</w:t>
-            </w:r>
-            <w:r>
-              <w:rPr>
-                <w:i w:val="0"/>
-                <w:color w:val="auto"/>
-              </w:rPr>
-              <w:t>07</w:t>
+              <w:t>ACC_03</w:t>
             </w:r>
           </w:p>
         </w:tc>
@@ -24377,19 +24079,35 @@
           <w:p>
             <w:pPr>
               <w:pStyle w:val="InfoBlue"/>
-              <w:spacing w:after="0"/>
-              <w:ind w:left="0"/>
-              <w:rPr>
-                <w:i w:val="0"/>
-                <w:color w:val="auto"/>
-              </w:rPr>
-            </w:pPr>
-            <w:r>
-              <w:rPr>
-                <w:i w:val="0"/>
-                <w:color w:val="auto"/>
-              </w:rPr>
-              <w:t>Normal Staff – Wants to know whether the entered password is correct or not.</w:t>
+              <w:ind w:left="0"/>
+            </w:pPr>
+            <w:r>
+              <w:rPr>
+                <w:i w:val="0"/>
+                <w:color w:val="auto"/>
+              </w:rPr>
+              <w:t>Airline’s Human Resource Manager – Wants to save cost on hiring extra staff to edit staff profiles</w:t>
+            </w:r>
+            <w:r>
+              <w:t>.</w:t>
+            </w:r>
+          </w:p>
+          <w:p>
+            <w:pPr>
+              <w:pStyle w:val="InfoBlue"/>
+              <w:spacing w:after="0"/>
+              <w:ind w:left="0"/>
+              <w:rPr>
+                <w:i w:val="0"/>
+                <w:color w:val="auto"/>
+              </w:rPr>
+            </w:pPr>
+            <w:r>
+              <w:rPr>
+                <w:i w:val="0"/>
+                <w:color w:val="auto"/>
+              </w:rPr>
+              <w:t>Normal Staff – Wants to change the existing password or the default password set by the system administrator.</w:t>
             </w:r>
           </w:p>
         </w:tc>
@@ -24491,15 +24209,525 @@
                 <w:i w:val="0"/>
                 <w:color w:val="auto"/>
               </w:rPr>
+              <w:t>Trigger:</w:t>
+            </w:r>
+            <w:r>
+              <w:rPr>
+                <w:b/>
+                <w:i w:val="0"/>
+                <w:color w:val="auto"/>
+              </w:rPr>
+              <w:t xml:space="preserve"> </w:t>
+            </w:r>
+            <w:r>
+              <w:rPr>
+                <w:i w:val="0"/>
+                <w:color w:val="auto"/>
+              </w:rPr>
+              <w:t xml:space="preserve">User chooses the </w:t>
+            </w:r>
+            <w:r>
+              <w:rPr>
+                <w:color w:val="auto"/>
+              </w:rPr>
+              <w:t>Change Password</w:t>
+            </w:r>
+            <w:r>
+              <w:rPr>
+                <w:color w:val="auto"/>
+              </w:rPr>
+              <w:t xml:space="preserve"> </w:t>
+            </w:r>
+            <w:r>
+              <w:rPr>
+                <w:i w:val="0"/>
+                <w:color w:val="auto"/>
+              </w:rPr>
+              <w:t>option from the main menu</w:t>
+            </w:r>
+            <w:r>
+              <w:rPr>
+                <w:i w:val="0"/>
+                <w:color w:val="auto"/>
+              </w:rPr>
+              <w:t>.</w:t>
+            </w:r>
+          </w:p>
+        </w:tc>
+      </w:tr>
+      <w:tr>
+        <w:tc>
+          <w:tcPr>
+            <w:tcW w:w="8856" w:type="dxa"/>
+            <w:gridSpan w:val="2"/>
+          </w:tcPr>
+          <w:p>
+            <w:pPr>
+              <w:pStyle w:val="InfoBlue"/>
+              <w:spacing w:after="0"/>
+              <w:ind w:left="0"/>
+              <w:rPr>
+                <w:b/>
+                <w:i w:val="0"/>
+                <w:color w:val="auto"/>
+              </w:rPr>
+            </w:pPr>
+            <w:r>
+              <w:rPr>
+                <w:b/>
+                <w:i w:val="0"/>
+                <w:color w:val="auto"/>
+              </w:rPr>
+              <w:t>Normal flow:</w:t>
+            </w:r>
+          </w:p>
+          <w:p>
+            <w:pPr>
+              <w:pStyle w:val="BodyText"/>
+              <w:numPr>
+                <w:ilvl w:val="0"/>
+                <w:numId w:val="51"/>
+              </w:numPr>
+              <w:spacing w:after="0"/>
+            </w:pPr>
+            <w:r>
+              <w:t>System prompts user for current password.</w:t>
+            </w:r>
+          </w:p>
+          <w:p>
+            <w:pPr>
+              <w:pStyle w:val="BodyText"/>
+              <w:numPr>
+                <w:ilvl w:val="0"/>
+                <w:numId w:val="51"/>
+              </w:numPr>
+              <w:spacing w:after="0"/>
+            </w:pPr>
+            <w:r>
+              <w:t>User enters current password.</w:t>
+            </w:r>
+          </w:p>
+          <w:p>
+            <w:pPr>
+              <w:pStyle w:val="BodyText"/>
+              <w:numPr>
+                <w:ilvl w:val="0"/>
+                <w:numId w:val="51"/>
+              </w:numPr>
+              <w:spacing w:after="0"/>
+            </w:pPr>
+            <w:r>
+              <w:t>System prompts user for new password.</w:t>
+            </w:r>
+          </w:p>
+          <w:p>
+            <w:pPr>
+              <w:pStyle w:val="BodyText"/>
+              <w:numPr>
+                <w:ilvl w:val="0"/>
+                <w:numId w:val="51"/>
+              </w:numPr>
+              <w:spacing w:after="0"/>
+            </w:pPr>
+            <w:r>
+              <w:t>User enters new password.</w:t>
+            </w:r>
+          </w:p>
+          <w:p>
+            <w:pPr>
+              <w:pStyle w:val="BodyText"/>
+              <w:numPr>
+                <w:ilvl w:val="0"/>
+                <w:numId w:val="51"/>
+              </w:numPr>
+              <w:spacing w:after="0"/>
+            </w:pPr>
+            <w:r>
+              <w:t>System returns to main menu.</w:t>
+            </w:r>
+          </w:p>
+          <w:p>
+            <w:pPr>
+              <w:pStyle w:val="BodyText"/>
+              <w:numPr>
+                <w:ilvl w:val="0"/>
+                <w:numId w:val="51"/>
+              </w:numPr>
+              <w:spacing w:after="0"/>
+            </w:pPr>
+            <w:r>
+              <w:t>End</w:t>
+            </w:r>
+          </w:p>
+        </w:tc>
+      </w:tr>
+      <w:tr>
+        <w:tc>
+          <w:tcPr>
+            <w:tcW w:w="8856" w:type="dxa"/>
+            <w:gridSpan w:val="2"/>
+          </w:tcPr>
+          <w:p>
+            <w:pPr>
+              <w:pStyle w:val="InfoBlue"/>
+              <w:spacing w:after="0"/>
+              <w:ind w:left="0"/>
+              <w:rPr>
+                <w:i w:val="0"/>
+                <w:color w:val="auto"/>
+              </w:rPr>
+            </w:pPr>
+            <w:r>
+              <w:rPr>
+                <w:b/>
+                <w:i w:val="0"/>
+                <w:color w:val="auto"/>
+              </w:rPr>
+              <w:t xml:space="preserve">Sub-flows: </w:t>
+            </w:r>
+            <w:r>
+              <w:rPr>
+                <w:i w:val="0"/>
+                <w:color w:val="auto"/>
+              </w:rPr>
+              <w:t>None</w:t>
+            </w:r>
+          </w:p>
+        </w:tc>
+      </w:tr>
+      <w:tr>
+        <w:tc>
+          <w:tcPr>
+            <w:tcW w:w="8856" w:type="dxa"/>
+            <w:gridSpan w:val="2"/>
+          </w:tcPr>
+          <w:p>
+            <w:pPr>
+              <w:pStyle w:val="InfoBlue"/>
+              <w:spacing w:after="0"/>
+              <w:ind w:left="0"/>
+              <w:rPr>
+                <w:i w:val="0"/>
+                <w:color w:val="auto"/>
+              </w:rPr>
+            </w:pPr>
+            <w:r>
+              <w:rPr>
+                <w:b/>
+                <w:i w:val="0"/>
+                <w:color w:val="auto"/>
+              </w:rPr>
+              <w:t>Alternative/Exceptional flows:</w:t>
+            </w:r>
+            <w:r>
+              <w:rPr>
+                <w:i w:val="0"/>
+                <w:color w:val="auto"/>
+              </w:rPr>
+              <w:t xml:space="preserve"> </w:t>
+            </w:r>
+          </w:p>
+          <w:p>
+            <w:pPr>
+              <w:pStyle w:val="BodyText"/>
+              <w:ind w:left="0"/>
+            </w:pPr>
+            <w:r>
+              <w:t xml:space="preserve">2a User enters invalid password: The </w:t>
+            </w:r>
+            <w:r>
+              <w:rPr>
+                <w:i/>
+              </w:rPr>
+              <w:t>Enter Invalid Password</w:t>
+            </w:r>
+            <w:r>
+              <w:t xml:space="preserve"> use case is performed. Go to step 1 after execution.</w:t>
+            </w:r>
+          </w:p>
+        </w:tc>
+      </w:tr>
+    </w:tbl>
+    <w:p>
+      <w:pPr>
+        <w:pStyle w:val="Heading2"/>
+        <w:widowControl/>
+        <w:numPr>
+          <w:ilvl w:val="0"/>
+          <w:numId w:val="0"/>
+        </w:numPr>
+        <w:ind w:left="720"/>
+      </w:pPr>
+    </w:p>
+    <w:p/>
+    <w:p>
+      <w:pPr>
+        <w:pStyle w:val="Heading2"/>
+      </w:pPr>
+      <w:bookmarkStart w:id="46" w:name="_Toc294729541"/>
+      <w:r>
+        <w:t>Enter Invalid Password</w:t>
+      </w:r>
+      <w:bookmarkEnd w:id="46"/>
+    </w:p>
+    <w:tbl>
+      <w:tblPr>
+        <w:tblStyle w:val="TableGrid"/>
+        <w:tblW w:w="0" w:type="auto"/>
+        <w:tblInd w:w="720" w:type="dxa"/>
+        <w:tblLook w:val="04A0" w:firstRow="1" w:lastRow="0" w:firstColumn="1" w:lastColumn="0" w:noHBand="0" w:noVBand="1"/>
+      </w:tblPr>
+      <w:tblGrid>
+        <w:gridCol w:w="7185"/>
+        <w:gridCol w:w="1671"/>
+      </w:tblGrid>
+      <w:tr>
+        <w:tc>
+          <w:tcPr>
+            <w:tcW w:w="7185" w:type="dxa"/>
+          </w:tcPr>
+          <w:p>
+            <w:pPr>
+              <w:pStyle w:val="InfoBlue"/>
+              <w:spacing w:after="0"/>
+              <w:ind w:left="0"/>
+              <w:rPr>
+                <w:i w:val="0"/>
+                <w:color w:val="auto"/>
+              </w:rPr>
+            </w:pPr>
+            <w:r>
+              <w:rPr>
+                <w:b/>
+                <w:i w:val="0"/>
+                <w:color w:val="auto"/>
+              </w:rPr>
+              <w:t xml:space="preserve">Name: </w:t>
+            </w:r>
+            <w:r>
+              <w:rPr>
+                <w:i w:val="0"/>
+                <w:color w:val="auto"/>
+              </w:rPr>
+              <w:t>Enter Invalid Password</w:t>
+            </w:r>
+          </w:p>
+        </w:tc>
+        <w:tc>
+          <w:tcPr>
+            <w:tcW w:w="1671" w:type="dxa"/>
+          </w:tcPr>
+          <w:p>
+            <w:pPr>
+              <w:pStyle w:val="InfoBlue"/>
+              <w:spacing w:after="0"/>
+              <w:ind w:left="0"/>
+              <w:rPr>
+                <w:i w:val="0"/>
+                <w:color w:val="auto"/>
+              </w:rPr>
+            </w:pPr>
+            <w:r>
+              <w:rPr>
+                <w:b/>
+                <w:i w:val="0"/>
+                <w:color w:val="auto"/>
+              </w:rPr>
+              <w:t xml:space="preserve">ID: </w:t>
+            </w:r>
+            <w:r>
+              <w:rPr>
+                <w:i w:val="0"/>
+                <w:color w:val="auto"/>
+              </w:rPr>
+              <w:t>EX</w:t>
+            </w:r>
+            <w:r>
+              <w:rPr>
+                <w:i w:val="0"/>
+                <w:color w:val="auto"/>
+              </w:rPr>
+              <w:t>_</w:t>
+            </w:r>
+            <w:r>
+              <w:rPr>
+                <w:i w:val="0"/>
+                <w:color w:val="auto"/>
+              </w:rPr>
+              <w:t>07</w:t>
+            </w:r>
+          </w:p>
+        </w:tc>
+      </w:tr>
+      <w:tr>
+        <w:tc>
+          <w:tcPr>
+            <w:tcW w:w="8856" w:type="dxa"/>
+            <w:gridSpan w:val="2"/>
+          </w:tcPr>
+          <w:p>
+            <w:pPr>
+              <w:pStyle w:val="InfoBlue"/>
+              <w:spacing w:after="0"/>
+              <w:ind w:left="0"/>
+              <w:rPr>
+                <w:b/>
+                <w:i w:val="0"/>
+                <w:color w:val="auto"/>
+              </w:rPr>
+            </w:pPr>
+            <w:r>
+              <w:rPr>
+                <w:b/>
+                <w:i w:val="0"/>
+                <w:color w:val="auto"/>
+              </w:rPr>
               <w:lastRenderedPageBreak/>
-              <w:t>Trigger:</w:t>
-            </w:r>
-            <w:r>
-              <w:rPr>
-                <w:i w:val="0"/>
-                <w:color w:val="auto"/>
-              </w:rPr>
-              <w:t xml:space="preserve">.User </w:t>
+              <w:t>Stakeholders and goals:</w:t>
+            </w:r>
+          </w:p>
+          <w:p>
+            <w:pPr>
+              <w:pStyle w:val="InfoBlue"/>
+              <w:spacing w:after="0"/>
+              <w:ind w:left="0"/>
+              <w:rPr>
+                <w:i w:val="0"/>
+                <w:color w:val="auto"/>
+              </w:rPr>
+            </w:pPr>
+            <w:r>
+              <w:rPr>
+                <w:i w:val="0"/>
+                <w:color w:val="auto"/>
+              </w:rPr>
+              <w:t>Normal Staff – Wants to know whether the entered password is correct or not.</w:t>
+            </w:r>
+          </w:p>
+        </w:tc>
+      </w:tr>
+      <w:tr>
+        <w:tc>
+          <w:tcPr>
+            <w:tcW w:w="8856" w:type="dxa"/>
+            <w:gridSpan w:val="2"/>
+          </w:tcPr>
+          <w:p>
+            <w:pPr>
+              <w:pStyle w:val="InfoBlue"/>
+              <w:spacing w:after="0"/>
+              <w:ind w:left="0"/>
+              <w:rPr>
+                <w:i w:val="0"/>
+                <w:color w:val="auto"/>
+              </w:rPr>
+            </w:pPr>
+            <w:r>
+              <w:rPr>
+                <w:b/>
+                <w:i w:val="0"/>
+                <w:color w:val="auto"/>
+              </w:rPr>
+              <w:t>Description:</w:t>
+            </w:r>
+            <w:r>
+              <w:rPr>
+                <w:i w:val="0"/>
+                <w:color w:val="auto"/>
+              </w:rPr>
+              <w:t xml:space="preserve"> </w:t>
+            </w:r>
+            <w:r>
+              <w:rPr>
+                <w:i w:val="0"/>
+                <w:color w:val="auto"/>
+              </w:rPr>
+              <w:t>User is able to change their password.</w:t>
+            </w:r>
+          </w:p>
+        </w:tc>
+      </w:tr>
+      <w:tr>
+        <w:tc>
+          <w:tcPr>
+            <w:tcW w:w="8856" w:type="dxa"/>
+            <w:gridSpan w:val="2"/>
+          </w:tcPr>
+          <w:p>
+            <w:pPr>
+              <w:pStyle w:val="InfoBlue"/>
+              <w:spacing w:after="0"/>
+              <w:ind w:left="0"/>
+              <w:rPr>
+                <w:i w:val="0"/>
+                <w:color w:val="auto"/>
+              </w:rPr>
+            </w:pPr>
+            <w:r>
+              <w:rPr>
+                <w:b/>
+                <w:i w:val="0"/>
+                <w:color w:val="auto"/>
+              </w:rPr>
+              <w:t>Actors:</w:t>
+            </w:r>
+            <w:r>
+              <w:rPr>
+                <w:i w:val="0"/>
+                <w:color w:val="auto"/>
+              </w:rPr>
+              <w:t xml:space="preserve"> Normal Staff</w:t>
+            </w:r>
+          </w:p>
+        </w:tc>
+      </w:tr>
+      <w:tr>
+        <w:tc>
+          <w:tcPr>
+            <w:tcW w:w="8856" w:type="dxa"/>
+            <w:gridSpan w:val="2"/>
+          </w:tcPr>
+          <w:p>
+            <w:pPr>
+              <w:pStyle w:val="InfoBlue"/>
+              <w:spacing w:after="0"/>
+              <w:ind w:left="0"/>
+              <w:rPr>
+                <w:i w:val="0"/>
+                <w:color w:val="auto"/>
+              </w:rPr>
+            </w:pPr>
+            <w:r>
+              <w:rPr>
+                <w:b/>
+                <w:i w:val="0"/>
+                <w:color w:val="auto"/>
+              </w:rPr>
+              <w:t>Trigger</w:t>
+            </w:r>
+            <w:proofErr w:type="gramStart"/>
+            <w:r>
+              <w:rPr>
+                <w:b/>
+                <w:i w:val="0"/>
+                <w:color w:val="auto"/>
+              </w:rPr>
+              <w:t>:</w:t>
+            </w:r>
+            <w:r>
+              <w:rPr>
+                <w:i w:val="0"/>
+                <w:color w:val="auto"/>
+              </w:rPr>
+              <w:t>.</w:t>
+            </w:r>
+            <w:proofErr w:type="gramEnd"/>
+            <w:r>
+              <w:rPr>
+                <w:i w:val="0"/>
+                <w:color w:val="auto"/>
+              </w:rPr>
+              <w:t xml:space="preserve">User </w:t>
             </w:r>
             <w:r>
               <w:rPr>
@@ -24663,6 +24891,9 @@
         </w:tc>
       </w:tr>
     </w:tbl>
+    <w:p/>
+    <w:p/>
+    <w:p/>
     <w:p/>
     <w:p/>
     <w:p/>
@@ -24971,7 +25202,7 @@
               <w:rStyle w:val="PageNumber"/>
               <w:noProof/>
             </w:rPr>
-            <w:t>2</w:t>
+            <w:t>23</w:t>
           </w:r>
           <w:r>
             <w:rPr>
@@ -25130,21 +25361,11 @@
           <w:tcW w:w="6379" w:type="dxa"/>
         </w:tcPr>
         <w:p>
-          <w:r>
-            <w:fldChar w:fldCharType="begin"/>
-          </w:r>
-          <w:r>
-            <w:instrText xml:space="preserve">title  \* Mergeformat </w:instrText>
-          </w:r>
-          <w:r>
-            <w:fldChar w:fldCharType="separate"/>
-          </w:r>
-          <w:r>
-            <w:t>Use Case Specification and Description</w:t>
-          </w:r>
-          <w:r>
-            <w:fldChar w:fldCharType="end"/>
-          </w:r>
+          <w:fldSimple w:instr="title  \* Mergeformat ">
+            <w:r>
+              <w:t>Use Case Specification and Description</w:t>
+            </w:r>
+          </w:fldSimple>
         </w:p>
       </w:tc>
       <w:tc>
@@ -30982,6 +31203,7 @@
   <w:style w:type="character" w:default="1" w:styleId="DefaultParagraphFont">
     <w:name w:val="Default Paragraph Font"/>
     <w:uiPriority w:val="1"/>
+    <w:semiHidden/>
     <w:unhideWhenUsed/>
   </w:style>
   <w:style w:type="table" w:default="1" w:styleId="TableNormal">
@@ -31945,6 +32167,7 @@
   <w:style w:type="character" w:default="1" w:styleId="DefaultParagraphFont">
     <w:name w:val="Default Paragraph Font"/>
     <w:uiPriority w:val="1"/>
+    <w:semiHidden/>
     <w:unhideWhenUsed/>
   </w:style>
   <w:style w:type="table" w:default="1" w:styleId="TableNormal">

</xml_diff>